<commit_message>
reflect changes to approach
</commit_message>
<xml_diff>
--- a/Reports/Honours Project Report.docx
+++ b/Reports/Honours Project Report.docx
@@ -276,12 +276,28 @@
     <w:p>
       <w:r>
         <w:lastRenderedPageBreak/>
-        <w:t>Start with twarc2, I have the keys and the app on twitter, then downloading python 3, and instal twarc using pip on command control.</w:t>
-      </w:r>
-    </w:p>
-    <w:p>
-      <w:r>
-        <w:t>Use twarc to authorize app to access my account made for this.</w:t>
+        <w:t xml:space="preserve">Start with twarc2, I have the keys and the app on twitter, then downloading python 3, and instal </w:t>
+      </w:r>
+      <w:proofErr w:type="spellStart"/>
+      <w:r>
+        <w:t>twarc</w:t>
+      </w:r>
+      <w:proofErr w:type="spellEnd"/>
+      <w:r>
+        <w:t xml:space="preserve"> using pip on command control.</w:t>
+      </w:r>
+    </w:p>
+    <w:p>
+      <w:r>
+        <w:t xml:space="preserve">Use </w:t>
+      </w:r>
+      <w:proofErr w:type="spellStart"/>
+      <w:r>
+        <w:t>twarc</w:t>
+      </w:r>
+      <w:proofErr w:type="spellEnd"/>
+      <w:r>
+        <w:t xml:space="preserve"> to authorize app to access my account made for this.</w:t>
       </w:r>
     </w:p>
     <w:p>
@@ -396,7 +412,15 @@
         </w:rPr>
       </w:pPr>
       <w:r>
-        <w:t>Where to find the json or csv file afterwards</w:t>
+        <w:t xml:space="preserve">Where to find the </w:t>
+      </w:r>
+      <w:proofErr w:type="spellStart"/>
+      <w:r>
+        <w:t>json</w:t>
+      </w:r>
+      <w:proofErr w:type="spellEnd"/>
+      <w:r>
+        <w:t xml:space="preserve"> or csv file afterwards</w:t>
       </w:r>
     </w:p>
     <w:p>
@@ -724,13 +748,34 @@
       </w:pPr>
     </w:p>
     <w:p>
-      <w:r>
-        <w:t>Twarc has plugins that can convert line oriented json to csv, which is what we will want.</w:t>
-      </w:r>
-    </w:p>
-    <w:p>
-      <w:r>
-        <w:t xml:space="preserve">To start with twarc, create application on API and attach it to project on Twitter Developer Portal. </w:t>
+      <w:proofErr w:type="spellStart"/>
+      <w:r>
+        <w:t>Twarc</w:t>
+      </w:r>
+      <w:proofErr w:type="spellEnd"/>
+      <w:r>
+        <w:t xml:space="preserve"> has plugins that can convert line oriented </w:t>
+      </w:r>
+      <w:proofErr w:type="spellStart"/>
+      <w:r>
+        <w:t>json</w:t>
+      </w:r>
+      <w:proofErr w:type="spellEnd"/>
+      <w:r>
+        <w:t xml:space="preserve"> to csv, which is what we will want.</w:t>
+      </w:r>
+    </w:p>
+    <w:p>
+      <w:r>
+        <w:t xml:space="preserve">To start with </w:t>
+      </w:r>
+      <w:proofErr w:type="spellStart"/>
+      <w:r>
+        <w:t>twarc</w:t>
+      </w:r>
+      <w:proofErr w:type="spellEnd"/>
+      <w:r>
+        <w:t xml:space="preserve">, create application on API and attach it to project on Twitter Developer Portal. </w:t>
       </w:r>
     </w:p>
     <w:p>
@@ -773,8 +818,19 @@
           <w:szCs w:val="20"/>
           <w:lang w:eastAsia="en-GB"/>
         </w:rPr>
-        <w:t>twarc2 searches --archive --start-time 2020-01-01 --end-time 2020-01-02 animals.txt animals.json</w:t>
-      </w:r>
+        <w:t xml:space="preserve">twarc2 searches --archive --start-time 2020-01-01 --end-time 2020-01-02 animals.txt </w:t>
+      </w:r>
+      <w:proofErr w:type="spellStart"/>
+      <w:r>
+        <w:rPr>
+          <w:rFonts w:ascii="Courier New" w:eastAsia="Times New Roman" w:hAnsi="Courier New" w:cs="Courier New"/>
+          <w:sz w:val="20"/>
+          <w:szCs w:val="20"/>
+          <w:lang w:eastAsia="en-GB"/>
+        </w:rPr>
+        <w:t>animals.json</w:t>
+      </w:r>
+      <w:proofErr w:type="spellEnd"/>
     </w:p>
     <w:p>
       <w:pPr>
@@ -786,7 +842,15 @@
     </w:p>
     <w:p>
       <w:r>
-        <w:t>Maybe if I remove the json stuff it will collect every tweet from that day</w:t>
+        <w:t xml:space="preserve">Maybe if I remove the </w:t>
+      </w:r>
+      <w:proofErr w:type="spellStart"/>
+      <w:r>
+        <w:t>json</w:t>
+      </w:r>
+      <w:proofErr w:type="spellEnd"/>
+      <w:r>
+        <w:t xml:space="preserve"> stuff it will collect every tweet from that day</w:t>
       </w:r>
     </w:p>
     <w:p>
@@ -811,7 +875,31 @@
     </w:p>
     <w:p>
       <w:r>
-        <w:t>Downloaded the csv plugin for twarc using py -m pip install twarc-csv command in visual studio code.</w:t>
+        <w:t xml:space="preserve">Downloaded the csv plugin for </w:t>
+      </w:r>
+      <w:proofErr w:type="spellStart"/>
+      <w:r>
+        <w:t>twarc</w:t>
+      </w:r>
+      <w:proofErr w:type="spellEnd"/>
+      <w:r>
+        <w:t xml:space="preserve"> using </w:t>
+      </w:r>
+      <w:proofErr w:type="spellStart"/>
+      <w:r>
+        <w:t>py</w:t>
+      </w:r>
+      <w:proofErr w:type="spellEnd"/>
+      <w:r>
+        <w:t xml:space="preserve"> -m pip install </w:t>
+      </w:r>
+      <w:proofErr w:type="spellStart"/>
+      <w:r>
+        <w:t>twarc</w:t>
+      </w:r>
+      <w:proofErr w:type="spellEnd"/>
+      <w:r>
+        <w:t>-csv command in visual studio code.</w:t>
       </w:r>
     </w:p>
     <w:p>
@@ -912,13 +1000,29 @@
     </w:p>
     <w:p>
       <w:r>
-        <w:t>Pandas, tweepy, datetime, logging.</w:t>
+        <w:t xml:space="preserve">Pandas, </w:t>
+      </w:r>
+      <w:proofErr w:type="spellStart"/>
+      <w:r>
+        <w:t>tweepy</w:t>
+      </w:r>
+      <w:proofErr w:type="spellEnd"/>
+      <w:r>
+        <w:t>, datetime, logging.</w:t>
       </w:r>
     </w:p>
     <w:p/>
     <w:p>
       <w:r>
-        <w:t>Use stream class from tweepy to read tweets in real time from twitter</w:t>
+        <w:t xml:space="preserve">Use stream class from </w:t>
+      </w:r>
+      <w:proofErr w:type="spellStart"/>
+      <w:r>
+        <w:t>tweepy</w:t>
+      </w:r>
+      <w:proofErr w:type="spellEnd"/>
+      <w:r>
+        <w:t xml:space="preserve"> to read tweets in real time from twitter</w:t>
       </w:r>
     </w:p>
     <w:p>
@@ -994,7 +1098,15 @@
     </w:p>
     <w:p>
       <w:r>
-        <w:t>Since I only have an essential account for twitter I have to use the V2 of the twitter api, making things a little bit different to what we could do with an elevated account. But it’s all good.</w:t>
+        <w:t xml:space="preserve">Since I only have an essential account for twitter I have to use the V2 of the twitter </w:t>
+      </w:r>
+      <w:proofErr w:type="spellStart"/>
+      <w:r>
+        <w:t>api</w:t>
+      </w:r>
+      <w:proofErr w:type="spellEnd"/>
+      <w:r>
+        <w:t>, making things a little bit different to what we could do with an elevated account. But it’s all good.</w:t>
       </w:r>
     </w:p>
     <w:p/>
@@ -1004,6 +1116,19 @@
       </w:r>
       <w:r>
         <w:t xml:space="preserve"> will try using ‘new’ as it is still in the list of most commonly used words and isn’t a stopword I think</w:t>
+      </w:r>
+    </w:p>
+    <w:p>
+      <w:pPr>
+        <w:pStyle w:val="Heading1"/>
+      </w:pPr>
+      <w:r>
+        <w:t>Different approach</w:t>
+      </w:r>
+    </w:p>
+    <w:p>
+      <w:r>
+        <w:t>We are now using client because it’s a lot easier, won’t accept more than one stopword I think so we’re putting I in there and hopefully that will work well, using happy and upset as search terms too and that will help hopefully get good tweets with sentiments in them</w:t>
       </w:r>
       <w:r>
         <w:br w:type="page"/>
@@ -1172,6 +1297,34 @@
         <w:t xml:space="preserve"> </w:t>
       </w:r>
     </w:p>
+    <w:p>
+      <w:r>
+        <w:br w:type="page"/>
+      </w:r>
+    </w:p>
+    <w:p>
+      <w:pPr>
+        <w:pStyle w:val="Heading1"/>
+      </w:pPr>
+      <w:r>
+        <w:lastRenderedPageBreak/>
+        <w:t>Tutorials and labs used</w:t>
+      </w:r>
+    </w:p>
+    <w:p>
+      <w:hyperlink r:id="rId13" w:history="1">
+        <w:r>
+          <w:rPr>
+            <w:rStyle w:val="Hyperlink"/>
+          </w:rPr>
+          <w:t>https://towardsdatascience.com/an-extensive-guide-to-collecting-tweets-from-twitter-api-v2-for-academic-research-using-python-3-518fcb71df2a</w:t>
+        </w:r>
+      </w:hyperlink>
+      <w:r>
+        <w:t xml:space="preserve"> </w:t>
+      </w:r>
+    </w:p>
+    <w:p/>
     <w:sectPr>
       <w:pgSz w:w="11906" w:h="16838"/>
       <w:pgMar w:top="1440" w:right="1440" w:bottom="1440" w:left="1440" w:header="708" w:footer="708" w:gutter="0"/>

</xml_diff>